<commit_message>
Mise à jour du document Word du projet 1
</commit_message>
<xml_diff>
--- a/Projet 1.docx
+++ b/Projet 1.docx
@@ -455,31 +455,7 @@
           <w:lang w:eastAsia="fr-FR"/>
           <w14:ligatures w14:val="none"/>
         </w:rPr>
-        <w:t xml:space="preserve">Configuration initiale du serveur (Nom, IP statique, </w:t>
-      </w:r>
-      <w:proofErr w:type="spellStart"/>
-      <w:r>
-        <w:rPr>
-          <w:rFonts w:eastAsia="Times New Roman" w:cstheme="minorHAnsi"/>
-          <w:kern w:val="0"/>
-          <w:sz w:val="32"/>
-          <w:szCs w:val="32"/>
-          <w:lang w:eastAsia="fr-FR"/>
-          <w14:ligatures w14:val="none"/>
-        </w:rPr>
-        <w:t>Workgroupe</w:t>
-      </w:r>
-      <w:proofErr w:type="spellEnd"/>
-      <w:r>
-        <w:rPr>
-          <w:rFonts w:eastAsia="Times New Roman" w:cstheme="minorHAnsi"/>
-          <w:kern w:val="0"/>
-          <w:sz w:val="32"/>
-          <w:szCs w:val="32"/>
-          <w:lang w:eastAsia="fr-FR"/>
-          <w14:ligatures w14:val="none"/>
-        </w:rPr>
-        <w:t>).</w:t>
+        <w:t>Configuration initiale du serveur (Nom, IP statique, Workgroupe).</w:t>
       </w:r>
     </w:p>
     <w:p>
@@ -603,7 +579,6 @@
         </w:rPr>
         <w:t xml:space="preserve">Création du domaine ayant pour nom </w:t>
       </w:r>
-      <w:proofErr w:type="spellStart"/>
       <w:r>
         <w:rPr>
           <w:rFonts w:eastAsia="Times New Roman" w:cstheme="minorHAnsi"/>
@@ -615,7 +590,6 @@
         </w:rPr>
         <w:t>DomainFictif.local</w:t>
       </w:r>
-      <w:proofErr w:type="spellEnd"/>
     </w:p>
     <w:p>
       <w:pPr>
@@ -2673,25 +2647,16 @@
           <w:szCs w:val="32"/>
         </w:rPr>
       </w:pPr>
-    </w:p>
-    <w:p>
-      <w:pPr>
-        <w:rPr>
-          <w:sz w:val="32"/>
-          <w:szCs w:val="32"/>
-        </w:rPr>
-      </w:pPr>
-      <w:r>
-        <w:rPr>
-          <w:noProof/>
+      <w:r>
+        <w:rPr>
           <w:sz w:val="32"/>
           <w:szCs w:val="32"/>
         </w:rPr>
         <w:drawing>
-          <wp:inline distT="0" distB="0" distL="0" distR="0" wp14:anchorId="01854D65" wp14:editId="1E227ACA">
-            <wp:extent cx="5486400" cy="6191250"/>
-            <wp:effectExtent l="0" t="0" r="0" b="0"/>
-            <wp:docPr id="1914336718" name="Image 1"/>
+          <wp:inline distT="0" distB="0" distL="0" distR="0" wp14:anchorId="6CF96F17" wp14:editId="4026BBAA">
+            <wp:extent cx="5504815" cy="5333797"/>
+            <wp:effectExtent l="0" t="0" r="635" b="635"/>
+            <wp:docPr id="305693823" name="Image 1"/>
             <wp:cNvGraphicFramePr>
               <a:graphicFrameLocks xmlns:a="http://schemas.openxmlformats.org/drawingml/2006/main" noChangeAspect="1"/>
             </wp:cNvGraphicFramePr>
@@ -2699,36 +2664,23 @@
               <a:graphicData uri="http://schemas.openxmlformats.org/drawingml/2006/picture">
                 <pic:pic xmlns:pic="http://schemas.openxmlformats.org/drawingml/2006/picture">
                   <pic:nvPicPr>
-                    <pic:cNvPr id="0" name="Picture 1"/>
-                    <pic:cNvPicPr>
-                      <a:picLocks noChangeAspect="1" noChangeArrowheads="1"/>
-                    </pic:cNvPicPr>
+                    <pic:cNvPr id="305693823" name=""/>
+                    <pic:cNvPicPr/>
                   </pic:nvPicPr>
                   <pic:blipFill>
-                    <a:blip r:embed="rId9">
-                      <a:extLst>
-                        <a:ext uri="{28A0092B-C50C-407E-A947-70E740481C1C}">
-                          <a14:useLocalDpi xmlns:a14="http://schemas.microsoft.com/office/drawing/2010/main" val="0"/>
-                        </a:ext>
-                      </a:extLst>
-                    </a:blip>
-                    <a:srcRect/>
+                    <a:blip r:embed="rId9"/>
                     <a:stretch>
                       <a:fillRect/>
                     </a:stretch>
                   </pic:blipFill>
-                  <pic:spPr bwMode="auto">
+                  <pic:spPr>
                     <a:xfrm>
                       <a:off x="0" y="0"/>
-                      <a:ext cx="5486400" cy="6191250"/>
+                      <a:ext cx="5510933" cy="5339724"/>
                     </a:xfrm>
                     <a:prstGeom prst="rect">
                       <a:avLst/>
                     </a:prstGeom>
-                    <a:noFill/>
-                    <a:ln>
-                      <a:noFill/>
-                    </a:ln>
                   </pic:spPr>
                 </pic:pic>
               </a:graphicData>
@@ -2736,6 +2688,30 @@
           </wp:inline>
         </w:drawing>
       </w:r>
+    </w:p>
+    <w:p>
+      <w:pPr>
+        <w:rPr>
+          <w:sz w:val="32"/>
+          <w:szCs w:val="32"/>
+        </w:rPr>
+      </w:pPr>
+    </w:p>
+    <w:p>
+      <w:pPr>
+        <w:rPr>
+          <w:sz w:val="32"/>
+          <w:szCs w:val="32"/>
+        </w:rPr>
+      </w:pPr>
+    </w:p>
+    <w:p>
+      <w:pPr>
+        <w:rPr>
+          <w:sz w:val="32"/>
+          <w:szCs w:val="32"/>
+        </w:rPr>
+      </w:pPr>
     </w:p>
     <w:p>
       <w:pPr>
@@ -2886,41 +2862,19 @@
     <w:p>
       <w:pPr>
         <w:rPr>
+          <w:sz w:val="32"/>
+          <w:szCs w:val="32"/>
+        </w:rPr>
+      </w:pPr>
+      <w:r>
+        <w:rPr>
           <w:color w:val="FF0000"/>
           <w:sz w:val="40"/>
           <w:szCs w:val="40"/>
           <w:u w:val="single"/>
         </w:rPr>
-      </w:pPr>
-      <w:r>
-        <w:rPr>
-          <w:color w:val="FF0000"/>
-          <w:sz w:val="40"/>
-          <w:szCs w:val="40"/>
-          <w:u w:val="single"/>
-        </w:rPr>
         <w:lastRenderedPageBreak/>
-        <w:t xml:space="preserve">Annexe </w:t>
-      </w:r>
-      <w:proofErr w:type="gramStart"/>
-      <w:r>
-        <w:rPr>
-          <w:color w:val="FF0000"/>
-          <w:sz w:val="40"/>
-          <w:szCs w:val="40"/>
-          <w:u w:val="single"/>
-        </w:rPr>
-        <w:t>3:</w:t>
-      </w:r>
-      <w:proofErr w:type="gramEnd"/>
-      <w:r>
-        <w:rPr>
-          <w:color w:val="FF0000"/>
-          <w:sz w:val="40"/>
-          <w:szCs w:val="40"/>
-          <w:u w:val="single"/>
-        </w:rPr>
-        <w:t xml:space="preserve"> Configuration WSUS</w:t>
+        <w:t>Annexe 3: Configuration WSUS</w:t>
       </w:r>
     </w:p>
     <w:p>
@@ -3048,41 +3002,19 @@
     <w:p>
       <w:pPr>
         <w:rPr>
+          <w:sz w:val="32"/>
+          <w:szCs w:val="32"/>
+        </w:rPr>
+      </w:pPr>
+      <w:r>
+        <w:rPr>
           <w:color w:val="FF0000"/>
           <w:sz w:val="40"/>
           <w:szCs w:val="40"/>
           <w:u w:val="single"/>
         </w:rPr>
-      </w:pPr>
-      <w:r>
-        <w:rPr>
-          <w:color w:val="FF0000"/>
-          <w:sz w:val="40"/>
-          <w:szCs w:val="40"/>
-          <w:u w:val="single"/>
-        </w:rPr>
         <w:lastRenderedPageBreak/>
-        <w:t xml:space="preserve">Annexe </w:t>
-      </w:r>
-      <w:proofErr w:type="gramStart"/>
-      <w:r>
-        <w:rPr>
-          <w:color w:val="FF0000"/>
-          <w:sz w:val="40"/>
-          <w:szCs w:val="40"/>
-          <w:u w:val="single"/>
-        </w:rPr>
-        <w:t>4:</w:t>
-      </w:r>
-      <w:proofErr w:type="gramEnd"/>
-      <w:r>
-        <w:rPr>
-          <w:color w:val="FF0000"/>
-          <w:sz w:val="40"/>
-          <w:szCs w:val="40"/>
-          <w:u w:val="single"/>
-        </w:rPr>
-        <w:t xml:space="preserve"> Configuration DHCP</w:t>
+        <w:t>Annexe 4: Configuration DHCP</w:t>
       </w:r>
     </w:p>
     <w:p>
@@ -3194,125 +3126,14 @@
           <w:u w:val="single"/>
         </w:rPr>
       </w:pPr>
-    </w:p>
-    <w:p>
-      <w:pPr>
+      <w:r>
         <w:rPr>
           <w:color w:val="FF0000"/>
           <w:sz w:val="40"/>
           <w:szCs w:val="40"/>
           <w:u w:val="single"/>
         </w:rPr>
-      </w:pPr>
-    </w:p>
-    <w:p>
-      <w:pPr>
-        <w:rPr>
-          <w:color w:val="FF0000"/>
-          <w:sz w:val="40"/>
-          <w:szCs w:val="40"/>
-          <w:u w:val="single"/>
-        </w:rPr>
-      </w:pPr>
-    </w:p>
-    <w:p>
-      <w:pPr>
-        <w:rPr>
-          <w:color w:val="FF0000"/>
-          <w:sz w:val="40"/>
-          <w:szCs w:val="40"/>
-          <w:u w:val="single"/>
-        </w:rPr>
-      </w:pPr>
-    </w:p>
-    <w:p>
-      <w:pPr>
-        <w:rPr>
-          <w:color w:val="FF0000"/>
-          <w:sz w:val="40"/>
-          <w:szCs w:val="40"/>
-          <w:u w:val="single"/>
-        </w:rPr>
-      </w:pPr>
-    </w:p>
-    <w:p>
-      <w:pPr>
-        <w:rPr>
-          <w:color w:val="FF0000"/>
-          <w:sz w:val="40"/>
-          <w:szCs w:val="40"/>
-          <w:u w:val="single"/>
-        </w:rPr>
-      </w:pPr>
-    </w:p>
-    <w:p>
-      <w:pPr>
-        <w:rPr>
-          <w:color w:val="FF0000"/>
-          <w:sz w:val="40"/>
-          <w:szCs w:val="40"/>
-          <w:u w:val="single"/>
-        </w:rPr>
-      </w:pPr>
-    </w:p>
-    <w:p>
-      <w:pPr>
-        <w:rPr>
-          <w:color w:val="FF0000"/>
-          <w:sz w:val="40"/>
-          <w:szCs w:val="40"/>
-          <w:u w:val="single"/>
-        </w:rPr>
-      </w:pPr>
-      <w:r>
-        <w:rPr>
-          <w:color w:val="FF0000"/>
-          <w:sz w:val="40"/>
-          <w:szCs w:val="40"/>
-          <w:u w:val="single"/>
-        </w:rPr>
-        <w:lastRenderedPageBreak/>
-        <w:t xml:space="preserve">Annexe 5 : </w:t>
-      </w:r>
-      <w:proofErr w:type="spellStart"/>
-      <w:r>
-        <w:rPr>
-          <w:color w:val="FF0000"/>
-          <w:sz w:val="40"/>
-          <w:szCs w:val="40"/>
-          <w:u w:val="single"/>
-        </w:rPr>
-        <w:t>Paramètrage</w:t>
-      </w:r>
-      <w:proofErr w:type="spellEnd"/>
-      <w:r>
-        <w:rPr>
-          <w:color w:val="FF0000"/>
-          <w:sz w:val="40"/>
-          <w:szCs w:val="40"/>
-          <w:u w:val="single"/>
-        </w:rPr>
-        <w:t xml:space="preserve"> des </w:t>
-      </w:r>
-      <w:proofErr w:type="spellStart"/>
-      <w:r>
-        <w:rPr>
-          <w:color w:val="FF0000"/>
-          <w:sz w:val="40"/>
-          <w:szCs w:val="40"/>
-          <w:u w:val="single"/>
-        </w:rPr>
-        <w:t>strategies</w:t>
-      </w:r>
-      <w:proofErr w:type="spellEnd"/>
-      <w:r>
-        <w:rPr>
-          <w:color w:val="FF0000"/>
-          <w:sz w:val="40"/>
-          <w:szCs w:val="40"/>
-          <w:u w:val="single"/>
-        </w:rPr>
-        <w:t xml:space="preserve"> de</w:t>
+        <w:t>Annexe 5 : Paramètrage des strategies de</w:t>
       </w:r>
       <w:r>
         <w:rPr>
@@ -3534,30 +3355,6 @@
     <w:p>
       <w:pPr>
         <w:rPr>
-          <w:sz w:val="32"/>
-          <w:szCs w:val="32"/>
-        </w:rPr>
-      </w:pPr>
-    </w:p>
-    <w:p>
-      <w:pPr>
-        <w:rPr>
-          <w:sz w:val="32"/>
-          <w:szCs w:val="32"/>
-        </w:rPr>
-      </w:pPr>
-    </w:p>
-    <w:p>
-      <w:pPr>
-        <w:rPr>
-          <w:sz w:val="32"/>
-          <w:szCs w:val="32"/>
-        </w:rPr>
-      </w:pPr>
-    </w:p>
-    <w:p>
-      <w:pPr>
-        <w:rPr>
           <w:color w:val="FF0000"/>
           <w:sz w:val="40"/>
           <w:szCs w:val="40"/>
@@ -3571,6 +3368,7 @@
           <w:szCs w:val="40"/>
           <w:u w:val="single"/>
         </w:rPr>
+        <w:lastRenderedPageBreak/>
         <w:t>Annexe 6 : Commandes réseaux utilisées</w:t>
       </w:r>
     </w:p>
@@ -3741,21 +3539,12 @@
                 <w:szCs w:val="32"/>
               </w:rPr>
             </w:pPr>
-            <w:proofErr w:type="spellStart"/>
             <w:r>
               <w:rPr>
                 <w:sz w:val="32"/>
                 <w:szCs w:val="32"/>
               </w:rPr>
-              <w:t>Netstat</w:t>
-            </w:r>
-            <w:proofErr w:type="spellEnd"/>
-            <w:r>
-              <w:rPr>
-                <w:sz w:val="32"/>
-                <w:szCs w:val="32"/>
-              </w:rPr>
-              <w:t xml:space="preserve"> -an</w:t>
+              <w:t>Netstat -an</w:t>
             </w:r>
           </w:p>
         </w:tc>
@@ -3792,21 +3581,12 @@
                 <w:szCs w:val="32"/>
               </w:rPr>
             </w:pPr>
-            <w:proofErr w:type="spellStart"/>
             <w:r>
               <w:rPr>
                 <w:sz w:val="32"/>
                 <w:szCs w:val="32"/>
               </w:rPr>
-              <w:t>Gpupdate</w:t>
-            </w:r>
-            <w:proofErr w:type="spellEnd"/>
-            <w:r>
-              <w:rPr>
-                <w:sz w:val="32"/>
-                <w:szCs w:val="32"/>
-              </w:rPr>
-              <w:t xml:space="preserve"> /force</w:t>
+              <w:t>Gpupdate /force</w:t>
             </w:r>
           </w:p>
         </w:tc>
@@ -3843,21 +3623,12 @@
                 <w:szCs w:val="32"/>
               </w:rPr>
             </w:pPr>
-            <w:proofErr w:type="spellStart"/>
             <w:r>
               <w:rPr>
                 <w:sz w:val="32"/>
                 <w:szCs w:val="32"/>
               </w:rPr>
-              <w:t>Nslookup</w:t>
-            </w:r>
-            <w:proofErr w:type="spellEnd"/>
-            <w:r>
-              <w:rPr>
-                <w:sz w:val="32"/>
-                <w:szCs w:val="32"/>
-              </w:rPr>
-              <w:t xml:space="preserve"> [nom du domaine]</w:t>
+              <w:t>Nslookup [nom du domaine]</w:t>
             </w:r>
           </w:p>
         </w:tc>
@@ -3886,14 +3657,6 @@
     <w:p>
       <w:pPr>
         <w:rPr>
-          <w:sz w:val="32"/>
-          <w:szCs w:val="32"/>
-        </w:rPr>
-      </w:pPr>
-    </w:p>
-    <w:p>
-      <w:pPr>
-        <w:rPr>
           <w:color w:val="FF0000"/>
           <w:sz w:val="40"/>
           <w:szCs w:val="40"/>
@@ -3910,52 +3673,14 @@
           <w:u w:val="single"/>
         </w:rPr>
       </w:pPr>
-    </w:p>
-    <w:p>
-      <w:pPr>
+      <w:r>
         <w:rPr>
           <w:color w:val="FF0000"/>
           <w:sz w:val="40"/>
           <w:szCs w:val="40"/>
           <w:u w:val="single"/>
         </w:rPr>
-      </w:pPr>
-      <w:r>
-        <w:rPr>
-          <w:color w:val="FF0000"/>
-          <w:sz w:val="40"/>
-          <w:szCs w:val="40"/>
-          <w:u w:val="single"/>
-        </w:rPr>
-        <w:lastRenderedPageBreak/>
-        <w:t xml:space="preserve">Annexe </w:t>
-      </w:r>
-      <w:r>
-        <w:rPr>
-          <w:color w:val="FF0000"/>
-          <w:sz w:val="40"/>
-          <w:szCs w:val="40"/>
-          <w:u w:val="single"/>
-        </w:rPr>
-        <w:t>7</w:t>
-      </w:r>
-      <w:r>
-        <w:rPr>
-          <w:color w:val="FF0000"/>
-          <w:sz w:val="40"/>
-          <w:szCs w:val="40"/>
-          <w:u w:val="single"/>
-        </w:rPr>
-        <w:t xml:space="preserve"> : </w:t>
-      </w:r>
-      <w:r>
-        <w:rPr>
-          <w:color w:val="FF0000"/>
-          <w:sz w:val="40"/>
-          <w:szCs w:val="40"/>
-          <w:u w:val="single"/>
-        </w:rPr>
-        <w:t>Mots de passe</w:t>
+        <w:t>Annexe 7 : Mots de passe</w:t>
       </w:r>
     </w:p>
     <w:p>
@@ -4022,7 +3747,21 @@
           <w:sz w:val="32"/>
           <w:szCs w:val="32"/>
         </w:rPr>
-        <w:t xml:space="preserve">MDP </w:t>
+        <w:t>M</w:t>
+      </w:r>
+      <w:r>
+        <w:rPr>
+          <w:sz w:val="32"/>
+          <w:szCs w:val="32"/>
+        </w:rPr>
+        <w:t>ot de passe</w:t>
+      </w:r>
+      <w:r>
+        <w:rPr>
+          <w:sz w:val="32"/>
+          <w:szCs w:val="32"/>
+        </w:rPr>
+        <w:t xml:space="preserve"> </w:t>
       </w:r>
       <w:r>
         <w:rPr>
@@ -4074,7 +3813,21 @@
           <w:sz w:val="32"/>
           <w:szCs w:val="32"/>
         </w:rPr>
-        <w:t xml:space="preserve">MDP </w:t>
+        <w:t>M</w:t>
+      </w:r>
+      <w:r>
+        <w:rPr>
+          <w:sz w:val="32"/>
+          <w:szCs w:val="32"/>
+        </w:rPr>
+        <w:t>ot de passe</w:t>
+      </w:r>
+      <w:r>
+        <w:rPr>
+          <w:sz w:val="32"/>
+          <w:szCs w:val="32"/>
+        </w:rPr>
+        <w:t xml:space="preserve"> </w:t>
       </w:r>
       <w:r>
         <w:rPr>

</xml_diff>